<commit_message>
adding tables content for test
</commit_message>
<xml_diff>
--- a/test/1.docx
+++ b/test/1.docx
@@ -57,19 +57,18 @@
     <w:p>
       <w:pPr>
         <w:ind w:firstLine="420"/>
+      </w:pPr>
+      <w:proofErr w:type="spellStart"/>
+      <w:r>
         <w:rPr>
           <w:rFonts w:hint="eastAsia"/>
         </w:rPr>
-      </w:pPr>
-      <w:r>
-        <w:rPr>
-          <w:rFonts w:hint="eastAsia"/>
-        </w:rPr>
         <w:t>a</w:t>
       </w:r>
       <w:r>
         <w:t>aaaaaaaaaaaaaaaaaaaaaaaaaaaaaaaaaaa</w:t>
       </w:r>
+      <w:proofErr w:type="spellEnd"/>
     </w:p>
     <w:p>
       <w:pPr>
@@ -86,9 +85,11 @@
       <w:pPr>
         <w:ind w:firstLine="420"/>
       </w:pPr>
+      <w:proofErr w:type="spellStart"/>
       <w:r>
         <w:t>bbbbbbbbbbbbbbbbbbbbbbbbbbbbbbb</w:t>
       </w:r>
+      <w:proofErr w:type="spellEnd"/>
     </w:p>
     <w:p>
       <w:pPr>
@@ -115,19 +116,18 @@
     <w:p>
       <w:pPr>
         <w:ind w:firstLine="420"/>
+      </w:pPr>
+      <w:proofErr w:type="spellStart"/>
+      <w:r>
         <w:rPr>
           <w:rFonts w:hint="eastAsia"/>
         </w:rPr>
-      </w:pPr>
-      <w:r>
-        <w:rPr>
-          <w:rFonts w:hint="eastAsia"/>
-        </w:rPr>
         <w:t>c</w:t>
       </w:r>
       <w:r>
         <w:t>cccccccccccccccccccccccccccccccccccc</w:t>
       </w:r>
+      <w:proofErr w:type="spellEnd"/>
     </w:p>
     <w:p>
       <w:pPr>
@@ -143,19 +143,18 @@
     <w:p>
       <w:pPr>
         <w:ind w:firstLine="420"/>
+      </w:pPr>
+      <w:proofErr w:type="spellStart"/>
+      <w:r>
         <w:rPr>
           <w:rFonts w:hint="eastAsia"/>
         </w:rPr>
-      </w:pPr>
-      <w:r>
-        <w:rPr>
-          <w:rFonts w:hint="eastAsia"/>
-        </w:rPr>
         <w:t>d</w:t>
       </w:r>
       <w:r>
         <w:t>ddddddddddddddddddddddddddd</w:t>
       </w:r>
+      <w:proofErr w:type="spellEnd"/>
     </w:p>
     <w:p>
       <w:pPr>
@@ -168,6 +167,133 @@
         <w:t>指标管理平台</w:t>
       </w:r>
     </w:p>
+    <w:tbl>
+      <w:tblPr>
+        <w:tblStyle w:val="a9"/>
+        <w:tblW w:w="0" w:type="auto"/>
+        <w:tblLook w:val="04A0" w:firstRow="1" w:lastRow="0" w:firstColumn="1" w:lastColumn="0" w:noHBand="0" w:noVBand="1"/>
+      </w:tblPr>
+      <w:tblGrid>
+        <w:gridCol w:w="4148"/>
+        <w:gridCol w:w="4148"/>
+      </w:tblGrid>
+      <w:tr>
+        <w:tc>
+          <w:tcPr>
+            <w:tcW w:w="4148" w:type="dxa"/>
+          </w:tcPr>
+          <w:p>
+            <w:pPr>
+              <w:ind w:firstLineChars="0" w:firstLine="0"/>
+            </w:pPr>
+            <w:r>
+              <w:rPr>
+                <w:rFonts w:hint="eastAsia"/>
+              </w:rPr>
+              <w:t>表格里面的内容</w:t>
+            </w:r>
+            <w:r>
+              <w:rPr>
+                <w:rFonts w:hint="eastAsia"/>
+              </w:rPr>
+              <w:t>表格里面的内容</w:t>
+            </w:r>
+            <w:r>
+              <w:rPr>
+                <w:rFonts w:hint="eastAsia"/>
+              </w:rPr>
+              <w:t>1*</w:t>
+            </w:r>
+            <w:r>
+              <w:t>1</w:t>
+            </w:r>
+          </w:p>
+        </w:tc>
+        <w:tc>
+          <w:tcPr>
+            <w:tcW w:w="4148" w:type="dxa"/>
+          </w:tcPr>
+          <w:p>
+            <w:pPr>
+              <w:ind w:firstLineChars="0" w:firstLine="0"/>
+            </w:pPr>
+            <w:r>
+              <w:rPr>
+                <w:rFonts w:hint="eastAsia"/>
+              </w:rPr>
+              <w:t>表格里面的内容表格里面的内容</w:t>
+            </w:r>
+            <w:r>
+              <w:t>2</w:t>
+            </w:r>
+            <w:r>
+              <w:rPr>
+                <w:rFonts w:hint="eastAsia"/>
+              </w:rPr>
+              <w:t>*</w:t>
+            </w:r>
+            <w:r>
+              <w:t>1</w:t>
+            </w:r>
+          </w:p>
+        </w:tc>
+      </w:tr>
+      <w:tr>
+        <w:tc>
+          <w:tcPr>
+            <w:tcW w:w="4148" w:type="dxa"/>
+          </w:tcPr>
+          <w:p>
+            <w:pPr>
+              <w:ind w:firstLineChars="0" w:firstLine="0"/>
+            </w:pPr>
+            <w:r>
+              <w:rPr>
+                <w:rFonts w:hint="eastAsia"/>
+              </w:rPr>
+              <w:t>表格里面的内容表格里面的内容</w:t>
+            </w:r>
+            <w:r>
+              <w:rPr>
+                <w:rFonts w:hint="eastAsia"/>
+              </w:rPr>
+              <w:t>1*</w:t>
+            </w:r>
+            <w:r>
+              <w:t>2</w:t>
+            </w:r>
+          </w:p>
+        </w:tc>
+        <w:tc>
+          <w:tcPr>
+            <w:tcW w:w="4148" w:type="dxa"/>
+          </w:tcPr>
+          <w:p>
+            <w:pPr>
+              <w:ind w:firstLineChars="0" w:firstLine="0"/>
+            </w:pPr>
+            <w:r>
+              <w:rPr>
+                <w:rFonts w:hint="eastAsia"/>
+              </w:rPr>
+              <w:t>表格里面的内容表格里面的内容</w:t>
+            </w:r>
+            <w:r>
+              <w:t>2</w:t>
+            </w:r>
+            <w:r>
+              <w:rPr>
+                <w:rFonts w:hint="eastAsia"/>
+              </w:rPr>
+              <w:t>*</w:t>
+            </w:r>
+            <w:r>
+              <w:t>2</w:t>
+            </w:r>
+          </w:p>
+        </w:tc>
+      </w:tr>
+    </w:tbl>
     <w:p>
       <w:pPr>
         <w:ind w:firstLine="420"/>
@@ -200,7 +326,21 @@
           <w:rFonts w:hint="eastAsia"/>
         </w:rPr>
         <w:lastRenderedPageBreak/>
-        <w:t>标题一（请勿删除，刷新格式用）</w:t>
+        <w:t>标题</w:t>
+      </w:r>
+      <w:proofErr w:type="gramStart"/>
+      <w:r>
+        <w:rPr>
+          <w:rFonts w:hint="eastAsia"/>
+        </w:rPr>
+        <w:t>一</w:t>
+      </w:r>
+      <w:proofErr w:type="gramEnd"/>
+      <w:r>
+        <w:rPr>
+          <w:rFonts w:hint="eastAsia"/>
+        </w:rPr>
+        <w:t>（请勿删除，刷新格式用）</w:t>
       </w:r>
       <w:bookmarkEnd w:id="1"/>
       <w:bookmarkEnd w:id="2"/>
@@ -325,6 +465,7 @@
           <w:rFonts w:asciiTheme="minorEastAsia" w:hAnsiTheme="minorEastAsia"/>
         </w:rPr>
       </w:pPr>
+      <w:proofErr w:type="gramStart"/>
       <w:r>
         <w:rPr>
           <w:rFonts w:asciiTheme="minorEastAsia" w:hAnsiTheme="minorEastAsia" w:hint="eastAsia"/>
@@ -469,6 +610,7 @@
         </w:rPr>
         <w:t>正文</w:t>
       </w:r>
+      <w:proofErr w:type="gramEnd"/>
       <w:r>
         <w:rPr>
           <w:rFonts w:asciiTheme="minorEastAsia" w:hAnsiTheme="minorEastAsia" w:hint="eastAsia"/>
@@ -6144,7 +6286,7 @@
         <a:sysClr val="windowText" lastClr="000000"/>
       </a:dk1>
       <a:lt1>
-        <a:sysClr val="window" lastClr="C7EDCC"/>
+        <a:sysClr val="window" lastClr="CCEDC7"/>
       </a:lt1>
       <a:dk2>
         <a:srgbClr val="44546A"/>

</xml_diff>